<commit_message>
[PaperWork] Call to db
</commit_message>
<xml_diff>
--- a/Записка.docx
+++ b/Записка.docx
@@ -3151,7 +3151,14 @@
           <w:rFonts w:ascii="Times New Roman" w:hAnsi="Times New Roman" w:cs="Times New Roman"/>
           <w:sz w:val="28"/>
         </w:rPr>
-        <w:t>репозиториев</w:t>
+        <w:t>репози</w:t>
+      </w:r>
+      <w:r>
+        <w:rPr>
+          <w:rFonts w:ascii="Times New Roman" w:hAnsi="Times New Roman" w:cs="Times New Roman"/>
+          <w:sz w:val="28"/>
+        </w:rPr>
+        <w:t>ториев</w:t>
       </w:r>
       <w:proofErr w:type="spellEnd"/>
       <w:r>
@@ -3159,7 +3166,7 @@
           <w:rFonts w:ascii="Times New Roman" w:hAnsi="Times New Roman" w:cs="Times New Roman"/>
           <w:sz w:val="28"/>
         </w:rPr>
-        <w:t xml:space="preserve"> изображена на рисунке 777</w:t>
+        <w:t xml:space="preserve"> изображена на рисунке</w:t>
       </w:r>
       <w:r>
         <w:rPr>
@@ -3169,8 +3176,6 @@
         </w:rPr>
         <w:t>.</w:t>
       </w:r>
-      <w:bookmarkStart w:id="0" w:name="_GoBack"/>
-      <w:bookmarkEnd w:id="0"/>
     </w:p>
     <w:p>
       <w:pPr>
@@ -3237,7 +3242,428 @@
           <w:rFonts w:ascii="Times New Roman" w:hAnsi="Times New Roman" w:cs="Times New Roman"/>
           <w:sz w:val="28"/>
         </w:rPr>
-        <w:t>Для того чтобы скрыть детали реализации слоя доступа к данным необходимо продумать архитектуру удовлетворяющую следующим критериям:</w:t>
+        <w:t xml:space="preserve">Наиболее сложным с точки зрения реализации является метод </w:t>
+      </w:r>
+      <w:r>
+        <w:rPr>
+          <w:rFonts w:ascii="Times New Roman" w:hAnsi="Times New Roman" w:cs="Times New Roman"/>
+          <w:sz w:val="28"/>
+          <w:lang w:val="en-US"/>
+        </w:rPr>
+        <w:t>Get</w:t>
+      </w:r>
+      <w:r>
+        <w:rPr>
+          <w:rFonts w:ascii="Times New Roman" w:hAnsi="Times New Roman" w:cs="Times New Roman"/>
+          <w:sz w:val="28"/>
+        </w:rPr>
+        <w:t xml:space="preserve">. Существует ряд проблем: </w:t>
+      </w:r>
+    </w:p>
+    <w:p>
+      <w:pPr>
+        <w:pStyle w:val="a3"/>
+        <w:numPr>
+          <w:ilvl w:val="0"/>
+          <w:numId w:val="4"/>
+        </w:numPr>
+        <w:jc w:val="both"/>
+        <w:rPr>
+          <w:rFonts w:ascii="Times New Roman" w:hAnsi="Times New Roman" w:cs="Times New Roman"/>
+          <w:sz w:val="28"/>
+        </w:rPr>
+      </w:pPr>
+      <w:r>
+        <w:rPr>
+          <w:rFonts w:ascii="Times New Roman" w:hAnsi="Times New Roman" w:cs="Times New Roman"/>
+          <w:sz w:val="28"/>
+        </w:rPr>
+        <w:t>К</w:t>
+      </w:r>
+      <w:r>
+        <w:rPr>
+          <w:rFonts w:ascii="Times New Roman" w:hAnsi="Times New Roman" w:cs="Times New Roman"/>
+          <w:sz w:val="28"/>
+        </w:rPr>
+        <w:t>ак реализовать получения одного или нескольких объектов</w:t>
+      </w:r>
+      <w:r>
+        <w:rPr>
+          <w:rFonts w:ascii="Times New Roman" w:hAnsi="Times New Roman" w:cs="Times New Roman"/>
+          <w:sz w:val="28"/>
+        </w:rPr>
+        <w:t>.</w:t>
+      </w:r>
+    </w:p>
+    <w:p>
+      <w:pPr>
+        <w:pStyle w:val="a3"/>
+        <w:numPr>
+          <w:ilvl w:val="0"/>
+          <w:numId w:val="4"/>
+        </w:numPr>
+        <w:jc w:val="both"/>
+        <w:rPr>
+          <w:rFonts w:ascii="Times New Roman" w:hAnsi="Times New Roman" w:cs="Times New Roman"/>
+          <w:sz w:val="28"/>
+        </w:rPr>
+      </w:pPr>
+      <w:r>
+        <w:rPr>
+          <w:rFonts w:ascii="Times New Roman" w:hAnsi="Times New Roman" w:cs="Times New Roman"/>
+          <w:sz w:val="28"/>
+        </w:rPr>
+        <w:t>Как передавать критерий для выборки объектов</w:t>
+      </w:r>
+      <w:r>
+        <w:rPr>
+          <w:rFonts w:ascii="Times New Roman" w:hAnsi="Times New Roman" w:cs="Times New Roman"/>
+          <w:sz w:val="28"/>
+        </w:rPr>
+        <w:t>.</w:t>
+      </w:r>
+    </w:p>
+    <w:p>
+      <w:pPr>
+        <w:pStyle w:val="a3"/>
+        <w:numPr>
+          <w:ilvl w:val="0"/>
+          <w:numId w:val="4"/>
+        </w:numPr>
+        <w:jc w:val="both"/>
+        <w:rPr>
+          <w:rFonts w:ascii="Times New Roman" w:hAnsi="Times New Roman" w:cs="Times New Roman"/>
+          <w:sz w:val="28"/>
+        </w:rPr>
+      </w:pPr>
+      <w:r>
+        <w:rPr>
+          <w:rFonts w:ascii="Times New Roman" w:hAnsi="Times New Roman" w:cs="Times New Roman"/>
+          <w:sz w:val="28"/>
+        </w:rPr>
+        <w:t>К</w:t>
+      </w:r>
+      <w:r>
+        <w:rPr>
+          <w:rFonts w:ascii="Times New Roman" w:hAnsi="Times New Roman" w:cs="Times New Roman"/>
+          <w:sz w:val="28"/>
+        </w:rPr>
+        <w:t>а</w:t>
+      </w:r>
+      <w:r>
+        <w:rPr>
+          <w:rFonts w:ascii="Times New Roman" w:hAnsi="Times New Roman" w:cs="Times New Roman"/>
+          <w:sz w:val="28"/>
+        </w:rPr>
+        <w:t>к</w:t>
+      </w:r>
+      <w:r>
+        <w:rPr>
+          <w:rFonts w:ascii="Times New Roman" w:hAnsi="Times New Roman" w:cs="Times New Roman"/>
+          <w:sz w:val="28"/>
+        </w:rPr>
+        <w:t xml:space="preserve"> каком уровне формиро</w:t>
+      </w:r>
+      <w:r>
+        <w:rPr>
+          <w:rFonts w:ascii="Times New Roman" w:hAnsi="Times New Roman" w:cs="Times New Roman"/>
+          <w:sz w:val="28"/>
+        </w:rPr>
+        <w:t>вать запрос на выборку объектов.</w:t>
+      </w:r>
+    </w:p>
+    <w:p>
+      <w:pPr>
+        <w:pStyle w:val="a3"/>
+        <w:numPr>
+          <w:ilvl w:val="0"/>
+          <w:numId w:val="4"/>
+        </w:numPr>
+        <w:jc w:val="both"/>
+        <w:rPr>
+          <w:rFonts w:ascii="Times New Roman" w:hAnsi="Times New Roman" w:cs="Times New Roman"/>
+          <w:sz w:val="28"/>
+        </w:rPr>
+      </w:pPr>
+      <w:r>
+        <w:rPr>
+          <w:rFonts w:ascii="Times New Roman" w:hAnsi="Times New Roman" w:cs="Times New Roman"/>
+          <w:sz w:val="28"/>
+        </w:rPr>
+        <w:t>К</w:t>
+      </w:r>
+      <w:r>
+        <w:rPr>
+          <w:rFonts w:ascii="Times New Roman" w:hAnsi="Times New Roman" w:cs="Times New Roman"/>
+          <w:sz w:val="28"/>
+        </w:rPr>
+        <w:t>ак</w:t>
+      </w:r>
+      <w:r>
+        <w:rPr>
+          <w:rFonts w:ascii="Times New Roman" w:hAnsi="Times New Roman" w:cs="Times New Roman"/>
+          <w:sz w:val="28"/>
+        </w:rPr>
+        <w:t xml:space="preserve"> избежать дублирования кода, если одинаковый запрос нужен в разных местах не делая из интерфейса перечисления списка всевозможных выборок.</w:t>
+      </w:r>
+    </w:p>
+    <w:p>
+      <w:pPr>
+        <w:pStyle w:val="a3"/>
+        <w:numPr>
+          <w:ilvl w:val="0"/>
+          <w:numId w:val="4"/>
+        </w:numPr>
+        <w:jc w:val="both"/>
+        <w:rPr>
+          <w:rFonts w:ascii="Times New Roman" w:hAnsi="Times New Roman" w:cs="Times New Roman"/>
+          <w:sz w:val="28"/>
+        </w:rPr>
+      </w:pPr>
+      <w:r>
+        <w:rPr>
+          <w:rFonts w:ascii="Times New Roman" w:hAnsi="Times New Roman" w:cs="Times New Roman"/>
+          <w:sz w:val="28"/>
+        </w:rPr>
+        <w:t>Как организовать выборку только нужных полей из таблицы.</w:t>
+      </w:r>
+    </w:p>
+    <w:p>
+      <w:pPr>
+        <w:ind w:firstLine="708"/>
+        <w:jc w:val="both"/>
+        <w:rPr>
+          <w:rFonts w:ascii="Times New Roman" w:hAnsi="Times New Roman" w:cs="Times New Roman"/>
+          <w:sz w:val="28"/>
+        </w:rPr>
+      </w:pPr>
+      <w:r>
+        <w:rPr>
+          <w:rFonts w:ascii="Times New Roman" w:hAnsi="Times New Roman" w:cs="Times New Roman"/>
+          <w:sz w:val="28"/>
+        </w:rPr>
+        <w:t xml:space="preserve">Решением первой проблемы является введение двух методов </w:t>
+      </w:r>
+      <w:r>
+        <w:rPr>
+          <w:rFonts w:ascii="Times New Roman" w:hAnsi="Times New Roman" w:cs="Times New Roman"/>
+          <w:sz w:val="28"/>
+          <w:lang w:val="en-US"/>
+        </w:rPr>
+        <w:t>Get</w:t>
+      </w:r>
+      <w:r>
+        <w:rPr>
+          <w:rFonts w:ascii="Times New Roman" w:hAnsi="Times New Roman" w:cs="Times New Roman"/>
+          <w:sz w:val="28"/>
+        </w:rPr>
+        <w:t xml:space="preserve"> </w:t>
+      </w:r>
+      <w:r>
+        <w:rPr>
+          <w:rFonts w:ascii="Times New Roman" w:hAnsi="Times New Roman" w:cs="Times New Roman"/>
+          <w:sz w:val="28"/>
+        </w:rPr>
+        <w:t xml:space="preserve">и </w:t>
+      </w:r>
+      <w:proofErr w:type="spellStart"/>
+      <w:r>
+        <w:rPr>
+          <w:rFonts w:ascii="Times New Roman" w:hAnsi="Times New Roman" w:cs="Times New Roman"/>
+          <w:sz w:val="28"/>
+          <w:lang w:val="en-US"/>
+        </w:rPr>
+        <w:t>GetList</w:t>
+      </w:r>
+      <w:proofErr w:type="spellEnd"/>
+      <w:r>
+        <w:rPr>
+          <w:rFonts w:ascii="Times New Roman" w:hAnsi="Times New Roman" w:cs="Times New Roman"/>
+          <w:sz w:val="28"/>
+        </w:rPr>
+        <w:t xml:space="preserve">. </w:t>
+      </w:r>
+      <w:r>
+        <w:rPr>
+          <w:rFonts w:ascii="Times New Roman" w:hAnsi="Times New Roman" w:cs="Times New Roman"/>
+          <w:sz w:val="28"/>
+        </w:rPr>
+        <w:t>Предполагать, что список из одного элемента это тоже список является нецелесообразным, так</w:t>
+      </w:r>
+      <w:r>
+        <w:rPr>
+          <w:rFonts w:ascii="Times New Roman" w:hAnsi="Times New Roman" w:cs="Times New Roman"/>
+          <w:sz w:val="28"/>
+        </w:rPr>
+        <w:t xml:space="preserve"> как ожидается наличие большого числа запросов, ответом на которые будет строго один элемент и каждый раз выбирать первый элемент из списка нецелесообразно.</w:t>
+      </w:r>
+    </w:p>
+    <w:p>
+      <w:pPr>
+        <w:ind w:firstLine="708"/>
+        <w:jc w:val="both"/>
+        <w:rPr>
+          <w:rFonts w:ascii="Times New Roman" w:hAnsi="Times New Roman" w:cs="Times New Roman"/>
+          <w:sz w:val="28"/>
+          <w:lang w:val="en-US"/>
+        </w:rPr>
+      </w:pPr>
+      <w:r>
+        <w:rPr>
+          <w:rFonts w:ascii="Times New Roman" w:hAnsi="Times New Roman" w:cs="Times New Roman"/>
+          <w:sz w:val="28"/>
+        </w:rPr>
+        <w:t xml:space="preserve">Получать объекты из базы можно несколькими путями: использовать хранимые процедуры, передавать </w:t>
+      </w:r>
+      <w:r>
+        <w:rPr>
+          <w:rFonts w:ascii="Times New Roman" w:hAnsi="Times New Roman" w:cs="Times New Roman"/>
+          <w:sz w:val="28"/>
+          <w:lang w:val="en-US"/>
+        </w:rPr>
+        <w:t>SQL</w:t>
+      </w:r>
+      <w:r>
+        <w:rPr>
+          <w:rFonts w:ascii="Times New Roman" w:hAnsi="Times New Roman" w:cs="Times New Roman"/>
+          <w:sz w:val="28"/>
+        </w:rPr>
+        <w:t xml:space="preserve"> </w:t>
+      </w:r>
+      <w:r>
+        <w:rPr>
+          <w:rFonts w:ascii="Times New Roman" w:hAnsi="Times New Roman" w:cs="Times New Roman"/>
+          <w:sz w:val="28"/>
+        </w:rPr>
+        <w:t xml:space="preserve">код серверу напрямую, использовать </w:t>
+      </w:r>
+      <w:r>
+        <w:rPr>
+          <w:rFonts w:ascii="Times New Roman" w:hAnsi="Times New Roman" w:cs="Times New Roman"/>
+          <w:sz w:val="28"/>
+          <w:lang w:val="en-US"/>
+        </w:rPr>
+        <w:t>LINQ</w:t>
+      </w:r>
+      <w:r>
+        <w:rPr>
+          <w:rFonts w:ascii="Times New Roman" w:hAnsi="Times New Roman" w:cs="Times New Roman"/>
+          <w:sz w:val="28"/>
+        </w:rPr>
+        <w:t>-</w:t>
+      </w:r>
+      <w:r>
+        <w:rPr>
+          <w:rFonts w:ascii="Times New Roman" w:hAnsi="Times New Roman" w:cs="Times New Roman"/>
+          <w:sz w:val="28"/>
+        </w:rPr>
+        <w:t xml:space="preserve">выражения. Первый подход нарушает инкапсуляцию и порождает </w:t>
+      </w:r>
+      <w:r>
+        <w:rPr>
+          <w:rFonts w:ascii="Times New Roman" w:hAnsi="Times New Roman" w:cs="Times New Roman"/>
+          <w:sz w:val="28"/>
+        </w:rPr>
+        <w:t xml:space="preserve">размытие бизнес-логики. Задача сервера баз данных – хранить данные и предоставлять к ним доступ, но никак не реализовывать бизнес-логику. Второй подход крайне неэффективный, так как придётся передавать простые строки. Это значит, что не будет ни подсветки синтаксиса, ни подсказок при написании кода, ни ошибок компиляции при неправильно написанном запросе.  </w:t>
+      </w:r>
+      <w:r>
+        <w:rPr>
+          <w:rFonts w:ascii="Times New Roman" w:hAnsi="Times New Roman" w:cs="Times New Roman"/>
+          <w:sz w:val="28"/>
+          <w:lang w:val="en-US"/>
+        </w:rPr>
+        <w:t>LINQ</w:t>
+      </w:r>
+      <w:r>
+        <w:rPr>
+          <w:rFonts w:ascii="Times New Roman" w:hAnsi="Times New Roman" w:cs="Times New Roman"/>
+          <w:sz w:val="28"/>
+        </w:rPr>
+        <w:t xml:space="preserve"> – </w:t>
+      </w:r>
+      <w:r>
+        <w:rPr>
+          <w:rFonts w:ascii="Times New Roman" w:hAnsi="Times New Roman" w:cs="Times New Roman"/>
+          <w:sz w:val="28"/>
+        </w:rPr>
+        <w:t xml:space="preserve">гибкий механизм без недостатков первых двух подходов: бизнес-логика не уходит на сервер баз данных, есть подсветка кода, ошибки синтаксиса будут отловлены при компиляции. Недостатком являются затраты процессорного времени на трансляцию </w:t>
+      </w:r>
+      <w:r>
+        <w:rPr>
+          <w:rFonts w:ascii="Times New Roman" w:hAnsi="Times New Roman" w:cs="Times New Roman"/>
+          <w:sz w:val="28"/>
+          <w:lang w:val="en-US"/>
+        </w:rPr>
+        <w:t>LINQ</w:t>
+      </w:r>
+      <w:r>
+        <w:rPr>
+          <w:rFonts w:ascii="Times New Roman" w:hAnsi="Times New Roman" w:cs="Times New Roman"/>
+          <w:sz w:val="28"/>
+        </w:rPr>
+        <w:t>-</w:t>
+      </w:r>
+      <w:r>
+        <w:rPr>
+          <w:rFonts w:ascii="Times New Roman" w:hAnsi="Times New Roman" w:cs="Times New Roman"/>
+          <w:sz w:val="28"/>
+        </w:rPr>
+        <w:t xml:space="preserve">выражения в </w:t>
+      </w:r>
+      <w:r>
+        <w:rPr>
+          <w:rFonts w:ascii="Times New Roman" w:hAnsi="Times New Roman" w:cs="Times New Roman"/>
+          <w:sz w:val="28"/>
+          <w:lang w:val="en-US"/>
+        </w:rPr>
+        <w:t>SQL</w:t>
+      </w:r>
+      <w:r>
+        <w:rPr>
+          <w:rFonts w:ascii="Times New Roman" w:hAnsi="Times New Roman" w:cs="Times New Roman"/>
+          <w:sz w:val="28"/>
+        </w:rPr>
+        <w:t xml:space="preserve"> </w:t>
+      </w:r>
+      <w:r>
+        <w:rPr>
+          <w:rFonts w:ascii="Times New Roman" w:hAnsi="Times New Roman" w:cs="Times New Roman"/>
+          <w:sz w:val="28"/>
+        </w:rPr>
+        <w:t>код, однако</w:t>
+      </w:r>
+      <w:r>
+        <w:rPr>
+          <w:rFonts w:ascii="Times New Roman" w:hAnsi="Times New Roman" w:cs="Times New Roman"/>
+          <w:sz w:val="28"/>
+        </w:rPr>
+        <w:t xml:space="preserve"> данный недостаток компенсируется кешированием.</w:t>
+      </w:r>
+    </w:p>
+    <w:p>
+      <w:pPr>
+        <w:ind w:firstLine="708"/>
+        <w:jc w:val="both"/>
+        <w:rPr>
+          <w:rFonts w:ascii="Times New Roman" w:hAnsi="Times New Roman" w:cs="Times New Roman"/>
+          <w:sz w:val="28"/>
+        </w:rPr>
+      </w:pPr>
+      <w:r>
+        <w:rPr>
+          <w:rFonts w:ascii="Times New Roman" w:hAnsi="Times New Roman" w:cs="Times New Roman"/>
+          <w:sz w:val="28"/>
+        </w:rPr>
+        <w:t>Для того чтобы скры</w:t>
+      </w:r>
+      <w:bookmarkStart w:id="0" w:name="_GoBack"/>
+      <w:bookmarkEnd w:id="0"/>
+      <w:r>
+        <w:rPr>
+          <w:rFonts w:ascii="Times New Roman" w:hAnsi="Times New Roman" w:cs="Times New Roman"/>
+          <w:sz w:val="28"/>
+        </w:rPr>
+        <w:t>ть детали реализации слоя доступа к данным необходимо продумать архитектуру удовлетворяющую следующим критериям:</w:t>
       </w:r>
     </w:p>
     <w:p>
@@ -4116,10 +4542,10 @@
     </w:lvl>
   </w:abstractNum>
   <w:abstractNum w:abstractNumId="2">
-    <w:nsid w:val="54807E62"/>
+    <w:nsid w:val="47EF6F0B"/>
     <w:multiLevelType w:val="hybridMultilevel"/>
-    <w:tmpl w:val="926EF05A"/>
-    <w:lvl w:ilvl="0" w:tplc="53A67240">
+    <w:tmpl w:val="710C6C68"/>
+    <w:lvl w:ilvl="0" w:tplc="7F88F9A2">
       <w:start w:val="1"/>
       <w:numFmt w:val="decimal"/>
       <w:lvlText w:val="%1."/>
@@ -4204,6 +4630,95 @@
       </w:pPr>
     </w:lvl>
   </w:abstractNum>
+  <w:abstractNum w:abstractNumId="3">
+    <w:nsid w:val="54807E62"/>
+    <w:multiLevelType w:val="hybridMultilevel"/>
+    <w:tmpl w:val="926EF05A"/>
+    <w:lvl w:ilvl="0" w:tplc="53A67240">
+      <w:start w:val="1"/>
+      <w:numFmt w:val="decimal"/>
+      <w:lvlText w:val="%1."/>
+      <w:lvlJc w:val="left"/>
+      <w:pPr>
+        <w:ind w:left="1068" w:hanging="360"/>
+      </w:pPr>
+      <w:rPr>
+        <w:rFonts w:hint="default"/>
+      </w:rPr>
+    </w:lvl>
+    <w:lvl w:ilvl="1" w:tplc="04190019" w:tentative="1">
+      <w:start w:val="1"/>
+      <w:numFmt w:val="lowerLetter"/>
+      <w:lvlText w:val="%2."/>
+      <w:lvlJc w:val="left"/>
+      <w:pPr>
+        <w:ind w:left="1788" w:hanging="360"/>
+      </w:pPr>
+    </w:lvl>
+    <w:lvl w:ilvl="2" w:tplc="0419001B" w:tentative="1">
+      <w:start w:val="1"/>
+      <w:numFmt w:val="lowerRoman"/>
+      <w:lvlText w:val="%3."/>
+      <w:lvlJc w:val="right"/>
+      <w:pPr>
+        <w:ind w:left="2508" w:hanging="180"/>
+      </w:pPr>
+    </w:lvl>
+    <w:lvl w:ilvl="3" w:tplc="0419000F" w:tentative="1">
+      <w:start w:val="1"/>
+      <w:numFmt w:val="decimal"/>
+      <w:lvlText w:val="%4."/>
+      <w:lvlJc w:val="left"/>
+      <w:pPr>
+        <w:ind w:left="3228" w:hanging="360"/>
+      </w:pPr>
+    </w:lvl>
+    <w:lvl w:ilvl="4" w:tplc="04190019" w:tentative="1">
+      <w:start w:val="1"/>
+      <w:numFmt w:val="lowerLetter"/>
+      <w:lvlText w:val="%5."/>
+      <w:lvlJc w:val="left"/>
+      <w:pPr>
+        <w:ind w:left="3948" w:hanging="360"/>
+      </w:pPr>
+    </w:lvl>
+    <w:lvl w:ilvl="5" w:tplc="0419001B" w:tentative="1">
+      <w:start w:val="1"/>
+      <w:numFmt w:val="lowerRoman"/>
+      <w:lvlText w:val="%6."/>
+      <w:lvlJc w:val="right"/>
+      <w:pPr>
+        <w:ind w:left="4668" w:hanging="180"/>
+      </w:pPr>
+    </w:lvl>
+    <w:lvl w:ilvl="6" w:tplc="0419000F" w:tentative="1">
+      <w:start w:val="1"/>
+      <w:numFmt w:val="decimal"/>
+      <w:lvlText w:val="%7."/>
+      <w:lvlJc w:val="left"/>
+      <w:pPr>
+        <w:ind w:left="5388" w:hanging="360"/>
+      </w:pPr>
+    </w:lvl>
+    <w:lvl w:ilvl="7" w:tplc="04190019" w:tentative="1">
+      <w:start w:val="1"/>
+      <w:numFmt w:val="lowerLetter"/>
+      <w:lvlText w:val="%8."/>
+      <w:lvlJc w:val="left"/>
+      <w:pPr>
+        <w:ind w:left="6108" w:hanging="360"/>
+      </w:pPr>
+    </w:lvl>
+    <w:lvl w:ilvl="8" w:tplc="0419001B" w:tentative="1">
+      <w:start w:val="1"/>
+      <w:numFmt w:val="lowerRoman"/>
+      <w:lvlText w:val="%9."/>
+      <w:lvlJc w:val="right"/>
+      <w:pPr>
+        <w:ind w:left="6828" w:hanging="180"/>
+      </w:pPr>
+    </w:lvl>
+  </w:abstractNum>
   <w:num w:numId="1">
     <w:abstractNumId w:val="0"/>
   </w:num>
@@ -4211,6 +4726,9 @@
     <w:abstractNumId w:val="1"/>
   </w:num>
   <w:num w:numId="3">
+    <w:abstractNumId w:val="3"/>
+  </w:num>
+  <w:num w:numId="4">
     <w:abstractNumId w:val="2"/>
   </w:num>
 </w:numbering>

</xml_diff>